<commit_message>
added in-line code to practice report
</commit_message>
<xml_diff>
--- a/student_folders/student_template/activity3_report/report_wRmd.docx
+++ b/student_folders/student_template/activity3_report/report_wRmd.docx
@@ -734,6 +734,14 @@
     </w:p>
     <w:p>
       <w:pPr>
+        <w:pStyle w:val="FirstParagraph"/>
+      </w:pPr>
+      <w:r>
+        <w:t xml:space="preserve">The fitted relationship was 6.27 + -2.53x.</w:t>
+      </w:r>
+    </w:p>
+    <w:p>
+      <w:pPr>
         <w:pStyle w:val="FigureWithCaption"/>
       </w:pPr>
       <w:r>
@@ -741,7 +749,7 @@
           <wp:inline>
             <wp:extent cx="5943600" cy="4754880"/>
             <wp:effectExtent b="0" l="0" r="0" t="0"/>
-            <wp:docPr descr="2. The relationship between invertebrate richness and NAP (Zuur et al. 2007)." id="1" name="Picture"/>
+            <wp:docPr descr="2. The relationship between richness (y) and NAP (x): y = 6.27 + -2.53x (Zuur et al. 2007)." id="1" name="Picture"/>
             <a:graphic>
               <a:graphicData uri="http://schemas.openxmlformats.org/drawingml/2006/picture">
                 <pic:pic>
@@ -784,7 +792,7 @@
         <w:pStyle w:val="ImageCaption"/>
       </w:pPr>
       <w:r>
-        <w:t xml:space="preserve">2. The relationship between invertebrate richness and NAP</w:t>
+        <w:t xml:space="preserve">2. The relationship between richness (y) and NAP (x): y = 6.27 + -2.53x</w:t>
       </w:r>
       <w:r>
         <w:t xml:space="preserve"> </w:t>
@@ -867,7 +875,7 @@
 </file>
 
 <file path=word/numbering.xml><?xml version="1.0" encoding="utf-8"?>
-<w:numbering xmlns:wpc="http://schemas.microsoft.com/office/word/2010/wordprocessingCanvas" xmlns:mc="http://schemas.openxmlformats.org/markup-compatibility/2006" xmlns:o="urn:schemas-microsoft-com:office:office" xmlns:r="http://schemas.openxmlformats.org/officeDocument/2006/relationships" xmlns:m="http://schemas.openxmlformats.org/officeDocument/2006/math" xmlns:v="urn:schemas-microsoft-com:vml" xmlns:wp14="http://schemas.microsoft.com/office/word/2010/wordprocessingDrawing" xmlns:wp="http://schemas.openxmlformats.org/drawingml/2006/wordprocessingDrawing" xmlns:w10="urn:schemas-microsoft-com:office:word" xmlns:w="http://schemas.openxmlformats.org/wordprocessingml/2006/main" xmlns:w14="http://schemas.microsoft.com/office/word/2010/wordml" xmlns:wpg="http://schemas.microsoft.com/office/word/2010/wordprocessingGroup" xmlns:wpi="http://schemas.microsoft.com/office/word/2010/wordprocessingInk" xmlns:wne="http://schemas.microsoft.com/office/word/2006/wordml" xmlns:wps="http://schemas.microsoft.com/office/word/2010/wordprocessingShape" mc:Ignorable="w14 wp14">
+<w:numbering xmlns:wpc="http://schemas.microsoft.com/office/word/2010/wordprocessingCanvas" xmlns:mo="http://schemas.microsoft.com/office/mac/office/2008/main" xmlns:mc="http://schemas.openxmlformats.org/markup-compatibility/2006" xmlns:mv="urn:schemas-microsoft-com:mac:vml" xmlns:o="urn:schemas-microsoft-com:office:office" xmlns:r="http://schemas.openxmlformats.org/officeDocument/2006/relationships" xmlns:m="http://schemas.openxmlformats.org/officeDocument/2006/math" xmlns:v="urn:schemas-microsoft-com:vml" xmlns:wp14="http://schemas.microsoft.com/office/word/2010/wordprocessingDrawing" xmlns:wp="http://schemas.openxmlformats.org/drawingml/2006/wordprocessingDrawing" xmlns:w10="urn:schemas-microsoft-com:office:word" xmlns:w="http://schemas.openxmlformats.org/wordprocessingml/2006/main" xmlns:w14="http://schemas.microsoft.com/office/word/2010/wordml" xmlns:w15="http://schemas.microsoft.com/office/word/2012/wordml" xmlns:wpg="http://schemas.microsoft.com/office/word/2010/wordprocessingGroup" xmlns:wpi="http://schemas.microsoft.com/office/word/2010/wordprocessingInk" xmlns:wne="http://schemas.microsoft.com/office/word/2006/wordml" xmlns:wps="http://schemas.microsoft.com/office/word/2010/wordprocessingShape" mc:Ignorable="w14 w15 wp14">
   <w:abstractNum w:abstractNumId="0">
     <w:nsid w:val="E17F69BA"/>
     <w:multiLevelType w:val="multilevel"/>
@@ -1053,7 +1061,7 @@
     </w:lvl>
   </w:abstractNum>
   <w:abstractNum w:abstractNumId="990">
-    <w:nsid w:val="f2791e5d"/>
+    <w:nsid w:val="f57b13ca"/>
     <w:multiLevelType w:val="multilevel"/>
     <w:lvl w:ilvl="0">
       <w:numFmt w:val="bullet"/>
@@ -1134,7 +1142,7 @@
     </w:lvl>
   </w:abstractNum>
   <w:abstractNum w:abstractNumId="991">
-    <w:nsid w:val="51f5e40f"/>
+    <w:nsid w:val="c151d477"/>
     <w:multiLevelType w:val="multilevel"/>
     <w:lvl w:ilvl="0">
       <w:numFmt w:val="bullet"/>
@@ -1230,7 +1238,7 @@
 </file>
 
 <file path=word/styles.xml><?xml version="1.0" encoding="utf-8"?>
-<w:styles xmlns:mc="http://schemas.openxmlformats.org/markup-compatibility/2006" xmlns:r="http://schemas.openxmlformats.org/officeDocument/2006/relationships" xmlns:w="http://schemas.openxmlformats.org/wordprocessingml/2006/main" xmlns:w14="http://schemas.microsoft.com/office/word/2010/wordml" mc:Ignorable="w14">
+<w:styles xmlns:mc="http://schemas.openxmlformats.org/markup-compatibility/2006" xmlns:r="http://schemas.openxmlformats.org/officeDocument/2006/relationships" xmlns:w="http://schemas.openxmlformats.org/wordprocessingml/2006/main" xmlns:w14="http://schemas.microsoft.com/office/word/2010/wordml" xmlns:w15="http://schemas.microsoft.com/office/word/2012/wordml" mc:Ignorable="w14 w15">
   <w:docDefaults>
     <w:rPrDefault>
       <w:rPr>
@@ -1246,7 +1254,347 @@
       </w:pPr>
     </w:pPrDefault>
   </w:docDefaults>
-  <w:latentStyles w:defLockedState="0" w:defUIPriority="0" w:defSemiHidden="0" w:defUnhideWhenUsed="0" w:defQFormat="0" w:count="267"/>
+  <w:latentStyles w:defLockedState="0" w:defUIPriority="0" w:defSemiHidden="0" w:defUnhideWhenUsed="0" w:defQFormat="0" w:count="382">
+    <w:lsdException w:name="heading 5" w:semiHidden="1" w:unhideWhenUsed="1"/>
+    <w:lsdException w:name="heading 6" w:semiHidden="1" w:unhideWhenUsed="1"/>
+    <w:lsdException w:name="heading 7" w:semiHidden="1" w:unhideWhenUsed="1"/>
+    <w:lsdException w:name="heading 8" w:semiHidden="1" w:unhideWhenUsed="1"/>
+    <w:lsdException w:name="heading 9" w:semiHidden="1" w:unhideWhenUsed="1"/>
+    <w:lsdException w:name="index 1" w:semiHidden="1" w:unhideWhenUsed="1"/>
+    <w:lsdException w:name="index 2" w:semiHidden="1" w:unhideWhenUsed="1"/>
+    <w:lsdException w:name="index 3" w:semiHidden="1" w:unhideWhenUsed="1"/>
+    <w:lsdException w:name="index 4" w:semiHidden="1" w:unhideWhenUsed="1"/>
+    <w:lsdException w:name="index 5" w:semiHidden="1" w:unhideWhenUsed="1"/>
+    <w:lsdException w:name="index 6" w:semiHidden="1" w:unhideWhenUsed="1"/>
+    <w:lsdException w:name="index 7" w:semiHidden="1" w:unhideWhenUsed="1"/>
+    <w:lsdException w:name="index 8" w:semiHidden="1" w:unhideWhenUsed="1"/>
+    <w:lsdException w:name="index 9" w:semiHidden="1" w:unhideWhenUsed="1"/>
+    <w:lsdException w:name="toc 1" w:semiHidden="1" w:unhideWhenUsed="1"/>
+    <w:lsdException w:name="toc 2" w:semiHidden="1" w:unhideWhenUsed="1"/>
+    <w:lsdException w:name="toc 3" w:semiHidden="1" w:unhideWhenUsed="1"/>
+    <w:lsdException w:name="toc 4" w:semiHidden="1" w:unhideWhenUsed="1"/>
+    <w:lsdException w:name="toc 5" w:semiHidden="1" w:unhideWhenUsed="1"/>
+    <w:lsdException w:name="toc 6" w:semiHidden="1" w:unhideWhenUsed="1"/>
+    <w:lsdException w:name="toc 7" w:semiHidden="1" w:unhideWhenUsed="1"/>
+    <w:lsdException w:name="toc 8" w:semiHidden="1" w:unhideWhenUsed="1"/>
+    <w:lsdException w:name="toc 9" w:semiHidden="1" w:unhideWhenUsed="1"/>
+    <w:lsdException w:name="Normal Indent" w:semiHidden="1" w:unhideWhenUsed="1"/>
+    <w:lsdException w:name="footnote text" w:semiHidden="1" w:unhideWhenUsed="1"/>
+    <w:lsdException w:name="annotation text" w:semiHidden="1" w:unhideWhenUsed="1"/>
+    <w:lsdException w:name="header" w:semiHidden="1" w:unhideWhenUsed="1"/>
+    <w:lsdException w:name="footer" w:semiHidden="1" w:unhideWhenUsed="1"/>
+    <w:lsdException w:name="index heading" w:semiHidden="1" w:unhideWhenUsed="1"/>
+    <w:lsdException w:name="caption" w:semiHidden="1" w:unhideWhenUsed="1"/>
+    <w:lsdException w:name="table of figures" w:semiHidden="1" w:unhideWhenUsed="1"/>
+    <w:lsdException w:name="envelope address" w:semiHidden="1" w:unhideWhenUsed="1"/>
+    <w:lsdException w:name="envelope return" w:semiHidden="1" w:unhideWhenUsed="1"/>
+    <w:lsdException w:name="footnote reference" w:semiHidden="1" w:unhideWhenUsed="1"/>
+    <w:lsdException w:name="annotation reference" w:semiHidden="1" w:unhideWhenUsed="1"/>
+    <w:lsdException w:name="line number" w:semiHidden="1" w:unhideWhenUsed="1"/>
+    <w:lsdException w:name="page number" w:semiHidden="1" w:unhideWhenUsed="1"/>
+    <w:lsdException w:name="endnote reference" w:semiHidden="1" w:unhideWhenUsed="1"/>
+    <w:lsdException w:name="endnote text" w:semiHidden="1" w:unhideWhenUsed="1"/>
+    <w:lsdException w:name="table of authorities" w:semiHidden="1" w:unhideWhenUsed="1"/>
+    <w:lsdException w:name="macro" w:semiHidden="1" w:unhideWhenUsed="1"/>
+    <w:lsdException w:name="toa heading" w:semiHidden="1" w:unhideWhenUsed="1"/>
+    <w:lsdException w:name="List Bullet" w:semiHidden="1" w:unhideWhenUsed="1"/>
+    <w:lsdException w:name="List Number" w:semiHidden="1" w:unhideWhenUsed="1"/>
+    <w:lsdException w:name="List Number 5" w:semiHidden="1" w:unhideWhenUsed="1"/>
+    <w:lsdException w:name="Closing" w:semiHidden="1" w:unhideWhenUsed="1"/>
+    <w:lsdException w:name="Signature" w:semiHidden="1" w:unhideWhenUsed="1"/>
+    <w:lsdException w:name="Default Paragraph Font" w:semiHidden="1" w:unhideWhenUsed="1"/>
+    <w:lsdException w:name="Body Text" w:semiHidden="1" w:unhideWhenUsed="1"/>
+    <w:lsdException w:name="Body Text Indent" w:semiHidden="1" w:unhideWhenUsed="1"/>
+    <w:lsdException w:name="List Continue" w:semiHidden="1" w:unhideWhenUsed="1"/>
+    <w:lsdException w:name="List Continue 2" w:semiHidden="1" w:unhideWhenUsed="1"/>
+    <w:lsdException w:name="List Continue 3" w:semiHidden="1" w:unhideWhenUsed="1"/>
+    <w:lsdException w:name="List Continue 4" w:semiHidden="1" w:unhideWhenUsed="1"/>
+    <w:lsdException w:name="List Continue 5" w:semiHidden="1" w:unhideWhenUsed="1"/>
+    <w:lsdException w:name="Message Header" w:semiHidden="1" w:unhideWhenUsed="1"/>
+    <w:lsdException w:name="Salutation" w:semiHidden="1" w:unhideWhenUsed="1"/>
+    <w:lsdException w:name="Date" w:semiHidden="1" w:unhideWhenUsed="1"/>
+    <w:lsdException w:name="Body Text First Indent" w:semiHidden="1" w:unhideWhenUsed="1"/>
+    <w:lsdException w:name="Body Text First Indent 2" w:semiHidden="1" w:unhideWhenUsed="1"/>
+    <w:lsdException w:name="Note Heading" w:semiHidden="1" w:unhideWhenUsed="1"/>
+    <w:lsdException w:name="Body Text 2" w:semiHidden="1" w:unhideWhenUsed="1"/>
+    <w:lsdException w:name="Hyperlink" w:semiHidden="1" w:unhideWhenUsed="1"/>
+    <w:lsdException w:name="FollowedHyperlink" w:semiHidden="1" w:unhideWhenUsed="1"/>
+    <w:lsdException w:name="Document Map" w:semiHidden="1" w:unhideWhenUsed="1"/>
+    <w:lsdException w:name="Plain Text" w:semiHidden="1" w:unhideWhenUsed="1"/>
+    <w:lsdException w:name="E-mail Signature" w:semiHidden="1" w:unhideWhenUsed="1"/>
+    <w:lsdException w:name="HTML Top of Form" w:semiHidden="1" w:unhideWhenUsed="1"/>
+    <w:lsdException w:name="HTML Bottom of Form" w:semiHidden="1" w:unhideWhenUsed="1"/>
+    <w:lsdException w:name="Normal (Web)" w:semiHidden="1" w:unhideWhenUsed="1"/>
+    <w:lsdException w:name="HTML Acronym" w:semiHidden="1" w:unhideWhenUsed="1"/>
+    <w:lsdException w:name="HTML Address" w:semiHidden="1" w:unhideWhenUsed="1"/>
+    <w:lsdException w:name="HTML Cite" w:semiHidden="1" w:unhideWhenUsed="1"/>
+    <w:lsdException w:name="HTML Code" w:semiHidden="1" w:unhideWhenUsed="1"/>
+    <w:lsdException w:name="HTML Definition" w:semiHidden="1" w:unhideWhenUsed="1"/>
+    <w:lsdException w:name="HTML Keyboard" w:semiHidden="1" w:unhideWhenUsed="1"/>
+    <w:lsdException w:name="HTML Preformatted" w:semiHidden="1" w:unhideWhenUsed="1"/>
+    <w:lsdException w:name="HTML Sample" w:semiHidden="1" w:unhideWhenUsed="1"/>
+    <w:lsdException w:name="HTML Typewriter" w:semiHidden="1" w:unhideWhenUsed="1"/>
+    <w:lsdException w:name="HTML Variable" w:semiHidden="1" w:unhideWhenUsed="1"/>
+    <w:lsdException w:name="Normal Table" w:semiHidden="1" w:unhideWhenUsed="1"/>
+    <w:lsdException w:name="annotation subject" w:semiHidden="1" w:unhideWhenUsed="1"/>
+    <w:lsdException w:name="No List" w:semiHidden="1" w:unhideWhenUsed="1"/>
+    <w:lsdException w:name="Outline List 1" w:semiHidden="1" w:unhideWhenUsed="1"/>
+    <w:lsdException w:name="Outline List 2" w:semiHidden="1" w:unhideWhenUsed="1"/>
+    <w:lsdException w:name="Outline List 3" w:semiHidden="1" w:unhideWhenUsed="1"/>
+    <w:lsdException w:name="Table Simple 1" w:semiHidden="1" w:unhideWhenUsed="1"/>
+    <w:lsdException w:name="Table Simple 2" w:semiHidden="1" w:unhideWhenUsed="1"/>
+    <w:lsdException w:name="Table Simple 3" w:semiHidden="1" w:unhideWhenUsed="1"/>
+    <w:lsdException w:name="Table Classic 1" w:semiHidden="1" w:unhideWhenUsed="1"/>
+    <w:lsdException w:name="Table Classic 2" w:semiHidden="1" w:unhideWhenUsed="1"/>
+    <w:lsdException w:name="Table Classic 3" w:semiHidden="1" w:unhideWhenUsed="1"/>
+    <w:lsdException w:name="Table Classic 4" w:semiHidden="1" w:unhideWhenUsed="1"/>
+    <w:lsdException w:name="Table Colorful 1" w:semiHidden="1" w:unhideWhenUsed="1"/>
+    <w:lsdException w:name="Table Colorful 2" w:semiHidden="1" w:unhideWhenUsed="1"/>
+    <w:lsdException w:name="Table Colorful 3" w:semiHidden="1" w:unhideWhenUsed="1"/>
+    <w:lsdException w:name="Table Columns 1" w:semiHidden="1" w:unhideWhenUsed="1"/>
+    <w:lsdException w:name="Table Columns 2" w:semiHidden="1" w:unhideWhenUsed="1"/>
+    <w:lsdException w:name="Table Columns 3" w:semiHidden="1" w:unhideWhenUsed="1"/>
+    <w:lsdException w:name="Table Columns 4" w:semiHidden="1" w:unhideWhenUsed="1"/>
+    <w:lsdException w:name="Table Columns 5" w:semiHidden="1" w:unhideWhenUsed="1"/>
+    <w:lsdException w:name="Table Grid 1" w:semiHidden="1" w:unhideWhenUsed="1"/>
+    <w:lsdException w:name="Table Grid 2" w:semiHidden="1" w:unhideWhenUsed="1"/>
+    <w:lsdException w:name="Table Grid 3" w:semiHidden="1" w:unhideWhenUsed="1"/>
+    <w:lsdException w:name="Table Grid 4" w:semiHidden="1" w:unhideWhenUsed="1"/>
+    <w:lsdException w:name="Table Grid 5" w:semiHidden="1" w:unhideWhenUsed="1"/>
+    <w:lsdException w:name="Table Grid 6" w:semiHidden="1" w:unhideWhenUsed="1"/>
+    <w:lsdException w:name="Table Grid 7" w:semiHidden="1" w:unhideWhenUsed="1"/>
+    <w:lsdException w:name="Table Grid 8" w:semiHidden="1" w:unhideWhenUsed="1"/>
+    <w:lsdException w:name="Table List 1" w:semiHidden="1" w:unhideWhenUsed="1"/>
+    <w:lsdException w:name="Table List 2" w:semiHidden="1" w:unhideWhenUsed="1"/>
+    <w:lsdException w:name="Table List 3" w:semiHidden="1" w:unhideWhenUsed="1"/>
+    <w:lsdException w:name="Table List 4" w:semiHidden="1" w:unhideWhenUsed="1"/>
+    <w:lsdException w:name="Table List 5" w:semiHidden="1" w:unhideWhenUsed="1"/>
+    <w:lsdException w:name="Table List 6" w:semiHidden="1" w:unhideWhenUsed="1"/>
+    <w:lsdException w:name="Table List 7" w:semiHidden="1" w:unhideWhenUsed="1"/>
+    <w:lsdException w:name="Table List 8" w:semiHidden="1" w:unhideWhenUsed="1"/>
+    <w:lsdException w:name="Table 3D effects 1" w:semiHidden="1" w:unhideWhenUsed="1"/>
+    <w:lsdException w:name="Table 3D effects 2" w:semiHidden="1" w:unhideWhenUsed="1"/>
+    <w:lsdException w:name="Table 3D effects 3" w:semiHidden="1" w:unhideWhenUsed="1"/>
+    <w:lsdException w:name="Table Contemporary" w:semiHidden="1" w:unhideWhenUsed="1"/>
+    <w:lsdException w:name="Table Elegant" w:semiHidden="1" w:unhideWhenUsed="1"/>
+    <w:lsdException w:name="Table Professional" w:semiHidden="1" w:unhideWhenUsed="1"/>
+    <w:lsdException w:name="Table Subtle 1" w:semiHidden="1" w:unhideWhenUsed="1"/>
+    <w:lsdException w:name="Table Subtle 2" w:semiHidden="1" w:unhideWhenUsed="1"/>
+    <w:lsdException w:name="Table Web 1" w:semiHidden="1" w:unhideWhenUsed="1"/>
+    <w:lsdException w:name="Table Web 2" w:semiHidden="1" w:unhideWhenUsed="1"/>
+    <w:lsdException w:name="Table Web 3" w:semiHidden="1" w:unhideWhenUsed="1"/>
+    <w:lsdException w:name="Balloon Text" w:semiHidden="1" w:unhideWhenUsed="1"/>
+    <w:lsdException w:name="Table Theme" w:semiHidden="1" w:unhideWhenUsed="1"/>
+    <w:lsdException w:name="Note Level 1" w:semiHidden="1" w:unhideWhenUsed="1"/>
+    <w:lsdException w:name="Note Level 2" w:semiHidden="1" w:unhideWhenUsed="1"/>
+    <w:lsdException w:name="Note Level 3" w:semiHidden="1" w:unhideWhenUsed="1"/>
+    <w:lsdException w:name="Note Level 4" w:semiHidden="1" w:unhideWhenUsed="1"/>
+    <w:lsdException w:name="Note Level 5" w:semiHidden="1" w:unhideWhenUsed="1"/>
+    <w:lsdException w:name="Note Level 6" w:semiHidden="1" w:unhideWhenUsed="1"/>
+    <w:lsdException w:name="Note Level 7" w:semiHidden="1" w:unhideWhenUsed="1"/>
+    <w:lsdException w:name="Medium Shading 1"/>
+    <w:lsdException w:name="Medium Shading 2"/>
+    <w:lsdException w:name="Medium List 1"/>
+    <w:lsdException w:name="Medium List 2"/>
+    <w:lsdException w:name="Medium Grid 1"/>
+    <w:lsdException w:name="Medium Grid 2"/>
+    <w:lsdException w:name="Medium Grid 3"/>
+    <w:lsdException w:name="Dark List"/>
+    <w:lsdException w:name="Colorful Shading"/>
+    <w:lsdException w:name="Colorful List"/>
+    <w:lsdException w:name="Colorful Grid"/>
+    <w:lsdException w:name="Light Shading Accent 1"/>
+    <w:lsdException w:name="Light List Accent 1"/>
+    <w:lsdException w:name="Light Grid Accent 1"/>
+    <w:lsdException w:name="Medium Shading 1 Accent 1"/>
+    <w:lsdException w:name="Medium Shading 2 Accent 1"/>
+    <w:lsdException w:name="Medium List 1 Accent 1"/>
+    <w:lsdException w:name="Revision" w:semiHidden="1"/>
+    <w:lsdException w:name="Medium List 2 Accent 1"/>
+    <w:lsdException w:name="Medium Grid 1 Accent 1"/>
+    <w:lsdException w:name="Medium Grid 2 Accent 1"/>
+    <w:lsdException w:name="Medium Grid 3 Accent 1"/>
+    <w:lsdException w:name="Dark List Accent 1"/>
+    <w:lsdException w:name="Colorful Shading Accent 1"/>
+    <w:lsdException w:name="Colorful List Accent 1"/>
+    <w:lsdException w:name="Colorful Grid Accent 1"/>
+    <w:lsdException w:name="Light Shading Accent 2"/>
+    <w:lsdException w:name="Light List Accent 2"/>
+    <w:lsdException w:name="Light Grid Accent 2"/>
+    <w:lsdException w:name="Medium Shading 1 Accent 2"/>
+    <w:lsdException w:name="Medium Shading 2 Accent 2"/>
+    <w:lsdException w:name="Medium List 1 Accent 2"/>
+    <w:lsdException w:name="Medium List 2 Accent 2"/>
+    <w:lsdException w:name="Medium Grid 1 Accent 2"/>
+    <w:lsdException w:name="Medium Grid 2 Accent 2"/>
+    <w:lsdException w:name="Medium Grid 3 Accent 2"/>
+    <w:lsdException w:name="Dark List Accent 2"/>
+    <w:lsdException w:name="Colorful Shading Accent 2"/>
+    <w:lsdException w:name="Colorful List Accent 2"/>
+    <w:lsdException w:name="Colorful Grid Accent 2"/>
+    <w:lsdException w:name="Light Shading Accent 3"/>
+    <w:lsdException w:name="Light List Accent 3"/>
+    <w:lsdException w:name="Light Grid Accent 3"/>
+    <w:lsdException w:name="Medium Shading 1 Accent 3"/>
+    <w:lsdException w:name="Medium Shading 2 Accent 3"/>
+    <w:lsdException w:name="Medium List 1 Accent 3"/>
+    <w:lsdException w:name="Medium List 2 Accent 3"/>
+    <w:lsdException w:name="Medium Grid 1 Accent 3"/>
+    <w:lsdException w:name="Medium Grid 2 Accent 3"/>
+    <w:lsdException w:name="Medium Grid 3 Accent 3"/>
+    <w:lsdException w:name="Dark List Accent 3"/>
+    <w:lsdException w:name="Colorful Shading Accent 3"/>
+    <w:lsdException w:name="Colorful List Accent 3"/>
+    <w:lsdException w:name="Colorful Grid Accent 3"/>
+    <w:lsdException w:name="Light Shading Accent 4"/>
+    <w:lsdException w:name="Light List Accent 4"/>
+    <w:lsdException w:name="Light Grid Accent 4"/>
+    <w:lsdException w:name="Medium Shading 1 Accent 4"/>
+    <w:lsdException w:name="Medium Shading 2 Accent 4"/>
+    <w:lsdException w:name="Medium List 1 Accent 4"/>
+    <w:lsdException w:name="Medium List 2 Accent 4"/>
+    <w:lsdException w:name="Medium Grid 1 Accent 4"/>
+    <w:lsdException w:name="Medium Grid 2 Accent 4"/>
+    <w:lsdException w:name="Medium Grid 3 Accent 4"/>
+    <w:lsdException w:name="Dark List Accent 4"/>
+    <w:lsdException w:name="Colorful Shading Accent 4"/>
+    <w:lsdException w:name="Colorful List Accent 4"/>
+    <w:lsdException w:name="Colorful Grid Accent 4"/>
+    <w:lsdException w:name="Light Shading Accent 5"/>
+    <w:lsdException w:name="Light List Accent 5"/>
+    <w:lsdException w:name="Light Grid Accent 5"/>
+    <w:lsdException w:name="Medium Shading 1 Accent 5"/>
+    <w:lsdException w:name="Medium Shading 2 Accent 5"/>
+    <w:lsdException w:name="Medium List 1 Accent 5"/>
+    <w:lsdException w:name="Medium List 2 Accent 5"/>
+    <w:lsdException w:name="Medium Grid 1 Accent 5"/>
+    <w:lsdException w:name="Medium Grid 2 Accent 5"/>
+    <w:lsdException w:name="Medium Grid 3 Accent 5"/>
+    <w:lsdException w:name="Dark List Accent 5"/>
+    <w:lsdException w:name="Colorful Shading Accent 5"/>
+    <w:lsdException w:name="Colorful List Accent 5"/>
+    <w:lsdException w:name="Colorful Grid Accent 5"/>
+    <w:lsdException w:name="Light Shading Accent 6"/>
+    <w:lsdException w:name="Light List Accent 6"/>
+    <w:lsdException w:name="Light Grid Accent 6"/>
+    <w:lsdException w:name="Medium Shading 1 Accent 6"/>
+    <w:lsdException w:name="Medium Shading 2 Accent 6"/>
+    <w:lsdException w:name="Medium List 1 Accent 6"/>
+    <w:lsdException w:name="Medium List 2 Accent 6"/>
+    <w:lsdException w:name="Medium Grid 1 Accent 6"/>
+    <w:lsdException w:name="Medium Grid 2 Accent 6"/>
+    <w:lsdException w:name="Medium Grid 3 Accent 6"/>
+    <w:lsdException w:name="Dark List Accent 6"/>
+    <w:lsdException w:name="Colorful Shading Accent 6"/>
+    <w:lsdException w:name="Colorful List Accent 6"/>
+    <w:lsdException w:name="Colorful Grid Accent 6"/>
+    <w:lsdException w:name="Plain Table 1" w:uiPriority="41"/>
+    <w:lsdException w:name="Plain Table 2" w:uiPriority="42"/>
+    <w:lsdException w:name="Plain Table 3" w:uiPriority="43"/>
+    <w:lsdException w:name="Plain Table 4" w:uiPriority="44"/>
+    <w:lsdException w:name="Plain Table 5" w:uiPriority="45"/>
+    <w:lsdException w:name="Grid Table Light" w:uiPriority="40"/>
+    <w:lsdException w:name="Grid Table 1 Light" w:uiPriority="46"/>
+    <w:lsdException w:name="Grid Table 2" w:uiPriority="47"/>
+    <w:lsdException w:name="Grid Table 3" w:uiPriority="48"/>
+    <w:lsdException w:name="Grid Table 4" w:uiPriority="49"/>
+    <w:lsdException w:name="Grid Table 5 Dark" w:uiPriority="50"/>
+    <w:lsdException w:name="Grid Table 6 Colorful" w:uiPriority="51"/>
+    <w:lsdException w:name="Grid Table 7 Colorful" w:uiPriority="52"/>
+    <w:lsdException w:name="Grid Table 1 Light Accent 1" w:uiPriority="46"/>
+    <w:lsdException w:name="Grid Table 2 Accent 1" w:uiPriority="47"/>
+    <w:lsdException w:name="Grid Table 3 Accent 1" w:uiPriority="48"/>
+    <w:lsdException w:name="Grid Table 4 Accent 1" w:uiPriority="49"/>
+    <w:lsdException w:name="Grid Table 5 Dark Accent 1" w:uiPriority="50"/>
+    <w:lsdException w:name="Grid Table 6 Colorful Accent 1" w:uiPriority="51"/>
+    <w:lsdException w:name="Grid Table 7 Colorful Accent 1" w:uiPriority="52"/>
+    <w:lsdException w:name="Grid Table 1 Light Accent 2" w:uiPriority="46"/>
+    <w:lsdException w:name="Grid Table 2 Accent 2" w:uiPriority="47"/>
+    <w:lsdException w:name="Grid Table 3 Accent 2" w:uiPriority="48"/>
+    <w:lsdException w:name="Grid Table 4 Accent 2" w:uiPriority="49"/>
+    <w:lsdException w:name="Grid Table 5 Dark Accent 2" w:uiPriority="50"/>
+    <w:lsdException w:name="Grid Table 6 Colorful Accent 2" w:uiPriority="51"/>
+    <w:lsdException w:name="Grid Table 7 Colorful Accent 2" w:uiPriority="52"/>
+    <w:lsdException w:name="Grid Table 1 Light Accent 3" w:uiPriority="46"/>
+    <w:lsdException w:name="Grid Table 2 Accent 3" w:uiPriority="47"/>
+    <w:lsdException w:name="Grid Table 3 Accent 3" w:uiPriority="48"/>
+    <w:lsdException w:name="Grid Table 4 Accent 3" w:uiPriority="49"/>
+    <w:lsdException w:name="Grid Table 5 Dark Accent 3" w:uiPriority="50"/>
+    <w:lsdException w:name="Grid Table 6 Colorful Accent 3" w:uiPriority="51"/>
+    <w:lsdException w:name="Grid Table 7 Colorful Accent 3" w:uiPriority="52"/>
+    <w:lsdException w:name="Grid Table 1 Light Accent 4" w:uiPriority="46"/>
+    <w:lsdException w:name="Grid Table 2 Accent 4" w:uiPriority="47"/>
+    <w:lsdException w:name="Grid Table 3 Accent 4" w:uiPriority="48"/>
+    <w:lsdException w:name="Grid Table 4 Accent 4" w:uiPriority="49"/>
+    <w:lsdException w:name="Grid Table 5 Dark Accent 4" w:uiPriority="50"/>
+    <w:lsdException w:name="Grid Table 6 Colorful Accent 4" w:uiPriority="51"/>
+    <w:lsdException w:name="Grid Table 7 Colorful Accent 4" w:uiPriority="52"/>
+    <w:lsdException w:name="Grid Table 1 Light Accent 5" w:uiPriority="46"/>
+    <w:lsdException w:name="Grid Table 2 Accent 5" w:uiPriority="47"/>
+    <w:lsdException w:name="Grid Table 3 Accent 5" w:uiPriority="48"/>
+    <w:lsdException w:name="Grid Table 4 Accent 5" w:uiPriority="49"/>
+    <w:lsdException w:name="Grid Table 5 Dark Accent 5" w:uiPriority="50"/>
+    <w:lsdException w:name="Grid Table 6 Colorful Accent 5" w:uiPriority="51"/>
+    <w:lsdException w:name="Grid Table 7 Colorful Accent 5" w:uiPriority="52"/>
+    <w:lsdException w:name="Grid Table 1 Light Accent 6" w:uiPriority="46"/>
+    <w:lsdException w:name="Grid Table 2 Accent 6" w:uiPriority="47"/>
+    <w:lsdException w:name="Grid Table 3 Accent 6" w:uiPriority="48"/>
+    <w:lsdException w:name="Grid Table 4 Accent 6" w:uiPriority="49"/>
+    <w:lsdException w:name="Grid Table 5 Dark Accent 6" w:uiPriority="50"/>
+    <w:lsdException w:name="Grid Table 6 Colorful Accent 6" w:uiPriority="51"/>
+    <w:lsdException w:name="Grid Table 7 Colorful Accent 6" w:uiPriority="52"/>
+    <w:lsdException w:name="List Table 1 Light" w:uiPriority="46"/>
+    <w:lsdException w:name="List Table 2" w:uiPriority="47"/>
+    <w:lsdException w:name="List Table 3" w:uiPriority="48"/>
+    <w:lsdException w:name="List Table 4" w:uiPriority="49"/>
+    <w:lsdException w:name="List Table 5 Dark" w:uiPriority="50"/>
+    <w:lsdException w:name="List Table 6 Colorful" w:uiPriority="51"/>
+    <w:lsdException w:name="List Table 7 Colorful" w:uiPriority="52"/>
+    <w:lsdException w:name="List Table 1 Light Accent 1" w:uiPriority="46"/>
+    <w:lsdException w:name="List Table 2 Accent 1" w:uiPriority="47"/>
+    <w:lsdException w:name="List Table 3 Accent 1" w:uiPriority="48"/>
+    <w:lsdException w:name="List Table 4 Accent 1" w:uiPriority="49"/>
+    <w:lsdException w:name="List Table 5 Dark Accent 1" w:uiPriority="50"/>
+    <w:lsdException w:name="List Table 6 Colorful Accent 1" w:uiPriority="51"/>
+    <w:lsdException w:name="List Table 7 Colorful Accent 1" w:uiPriority="52"/>
+    <w:lsdException w:name="List Table 1 Light Accent 2" w:uiPriority="46"/>
+    <w:lsdException w:name="List Table 2 Accent 2" w:uiPriority="47"/>
+    <w:lsdException w:name="List Table 3 Accent 2" w:uiPriority="48"/>
+    <w:lsdException w:name="List Table 4 Accent 2" w:uiPriority="49"/>
+    <w:lsdException w:name="List Table 5 Dark Accent 2" w:uiPriority="50"/>
+    <w:lsdException w:name="List Table 6 Colorful Accent 2" w:uiPriority="51"/>
+    <w:lsdException w:name="List Table 7 Colorful Accent 2" w:uiPriority="52"/>
+    <w:lsdException w:name="List Table 1 Light Accent 3" w:uiPriority="46"/>
+    <w:lsdException w:name="List Table 2 Accent 3" w:uiPriority="47"/>
+    <w:lsdException w:name="List Table 3 Accent 3" w:uiPriority="48"/>
+    <w:lsdException w:name="List Table 4 Accent 3" w:uiPriority="49"/>
+    <w:lsdException w:name="List Table 5 Dark Accent 3" w:uiPriority="50"/>
+    <w:lsdException w:name="List Table 6 Colorful Accent 3" w:uiPriority="51"/>
+    <w:lsdException w:name="List Table 7 Colorful Accent 3" w:uiPriority="52"/>
+    <w:lsdException w:name="List Table 1 Light Accent 4" w:uiPriority="46"/>
+    <w:lsdException w:name="List Table 2 Accent 4" w:uiPriority="47"/>
+    <w:lsdException w:name="List Table 3 Accent 4" w:uiPriority="48"/>
+    <w:lsdException w:name="List Table 4 Accent 4" w:uiPriority="49"/>
+    <w:lsdException w:name="List Table 5 Dark Accent 4" w:uiPriority="50"/>
+    <w:lsdException w:name="List Table 6 Colorful Accent 4" w:uiPriority="51"/>
+    <w:lsdException w:name="List Table 7 Colorful Accent 4" w:uiPriority="52"/>
+    <w:lsdException w:name="List Table 1 Light Accent 5" w:uiPriority="46"/>
+    <w:lsdException w:name="List Table 2 Accent 5" w:uiPriority="47"/>
+    <w:lsdException w:name="List Table 3 Accent 5" w:uiPriority="48"/>
+    <w:lsdException w:name="List Table 4 Accent 5" w:uiPriority="49"/>
+    <w:lsdException w:name="List Table 5 Dark Accent 5" w:uiPriority="50"/>
+    <w:lsdException w:name="List Table 6 Colorful Accent 5" w:uiPriority="51"/>
+    <w:lsdException w:name="List Table 7 Colorful Accent 5" w:uiPriority="52"/>
+    <w:lsdException w:name="List Table 1 Light Accent 6" w:uiPriority="46"/>
+    <w:lsdException w:name="List Table 2 Accent 6" w:uiPriority="47"/>
+    <w:lsdException w:name="List Table 3 Accent 6" w:uiPriority="48"/>
+    <w:lsdException w:name="List Table 4 Accent 6" w:uiPriority="49"/>
+    <w:lsdException w:name="List Table 5 Dark Accent 6" w:uiPriority="50"/>
+    <w:lsdException w:name="List Table 6 Colorful Accent 6" w:uiPriority="51"/>
+    <w:lsdException w:name="List Table 7 Colorful Accent 6" w:uiPriority="52"/>
+    <w:lsdException w:name="Mention" w:semiHidden="1" w:uiPriority="99" w:unhideWhenUsed="1"/>
+    <w:lsdException w:name="Smart Hyperlink" w:semiHidden="1" w:uiPriority="99" w:unhideWhenUsed="1"/>
+  </w:latentStyles>
   <w:style w:type="paragraph" w:default="1" w:styleId="Normal">
     <w:name w:val="Normal"/>
     <w:qFormat/>
@@ -1279,7 +1627,7 @@
     <w:uiPriority w:val="9"/>
     <w:unhideWhenUsed/>
     <w:qFormat/>
-    <w:rsid w:val="00713C40"/>
+    <w:rsid w:val="00037E1B"/>
     <w:pPr>
       <w:keepNext/>
       <w:keepLines/>
@@ -1290,8 +1638,8 @@
       <w:rFonts w:ascii="Times New Roman" w:eastAsiaTheme="majorEastAsia" w:hAnsi="Times New Roman" w:cs="Times New Roman"/>
       <w:b/>
       <w:bCs/>
-      <w:sz w:val="32"/>
-      <w:szCs w:val="32"/>
+      <w:sz w:val="28"/>
+      <w:szCs w:val="28"/>
     </w:rPr>
   </w:style>
   <w:style w:type="paragraph" w:styleId="Heading3">

</xml_diff>